<commit_message>
updating rapport et journal
</commit_message>
<xml_diff>
--- a/Deposer par Moodle/Semaine 7/Journal-Osama.docx
+++ b/Deposer par Moodle/Semaine 7/Journal-Osama.docx
@@ -58,18 +58,113 @@
         </w:numPr>
       </w:pPr>
       <w:r>
-        <w:t>Discution</w:t>
+        <w:t>Essayer de trouver le problème de la connexion au NAS (20 minutes)</w:t>
+      </w:r>
+    </w:p>
+    <w:p>
+      <w:pPr>
+        <w:pStyle w:val="Paragraphedeliste"/>
+        <w:numPr>
+          <w:ilvl w:val="0"/>
+          <w:numId w:val="6"/>
+        </w:numPr>
+      </w:pPr>
+      <w:r>
+        <w:t>Discutions avec le prof concernant les champs de la page « Création d’un Ticket »</w:t>
+      </w:r>
+      <w:r>
+        <w:t xml:space="preserve"> (30 minutes)</w:t>
+      </w:r>
+    </w:p>
+    <w:p>
+      <w:pPr>
+        <w:pStyle w:val="Paragraphedeliste"/>
+        <w:numPr>
+          <w:ilvl w:val="0"/>
+          <w:numId w:val="6"/>
+        </w:numPr>
+      </w:pPr>
+      <w:r>
+        <w:t>Connecter le projet avec la base de données avec le prof (1 heure)</w:t>
+      </w:r>
+    </w:p>
+    <w:p>
+      <w:pPr>
+        <w:pStyle w:val="Paragraphedeliste"/>
+        <w:numPr>
+          <w:ilvl w:val="0"/>
+          <w:numId w:val="6"/>
+        </w:numPr>
+      </w:pPr>
+      <w:r>
+        <w:t xml:space="preserve">Travailler sur l’HTML et CSS de la page Suivi d’un ticket </w:t>
+      </w:r>
+      <w:r>
+        <w:t>(1 heure)</w:t>
       </w:r>
       <w:bookmarkStart w:id="0" w:name="_GoBack"/>
       <w:bookmarkEnd w:id="0"/>
-      <w:r>
-        <w:t>s</w:t>
-      </w:r>
-      <w:r>
-        <w:t xml:space="preserve">  avec le prof pour la connexion du projet à la base de donnée</w:t>
-      </w:r>
-      <w:r>
-        <w:t>s</w:t>
+    </w:p>
+    <w:p>
+      <w:pPr>
+        <w:pStyle w:val="Paragraphedeliste"/>
+        <w:numPr>
+          <w:ilvl w:val="0"/>
+          <w:numId w:val="6"/>
+        </w:numPr>
+      </w:pPr>
+      <w:r>
+        <w:t>Avancer dans le rapport sur les parties</w:t>
+      </w:r>
+      <w:r>
+        <w:t xml:space="preserve"> </w:t>
+      </w:r>
+      <w:r>
+        <w:rPr>
+          <w:sz w:val="20"/>
+          <w:szCs w:val="20"/>
+        </w:rPr>
+        <w:t>(1</w:t>
+      </w:r>
+      <w:r>
+        <w:rPr>
+          <w:sz w:val="20"/>
+          <w:szCs w:val="20"/>
+        </w:rPr>
+        <w:t xml:space="preserve"> heure)</w:t>
+      </w:r>
+    </w:p>
+    <w:p>
+      <w:pPr>
+        <w:pStyle w:val="Paragraphedeliste"/>
+        <w:numPr>
+          <w:ilvl w:val="0"/>
+          <w:numId w:val="7"/>
+        </w:numPr>
+      </w:pPr>
+      <w:r>
+        <w:t xml:space="preserve">Problèmes rencontrés </w:t>
+      </w:r>
+    </w:p>
+    <w:p>
+      <w:pPr>
+        <w:pStyle w:val="Paragraphedeliste"/>
+        <w:numPr>
+          <w:ilvl w:val="0"/>
+          <w:numId w:val="7"/>
+        </w:numPr>
+      </w:pPr>
+      <w:r>
+        <w:t>Page suivi d’un Ticket</w:t>
+      </w:r>
+    </w:p>
+    <w:p>
+      <w:pPr>
+        <w:pStyle w:val="Paragraphedeliste"/>
+        <w:ind w:left="1429"/>
+      </w:pPr>
+      <w:r>
+        <w:tab/>
       </w:r>
     </w:p>
     <w:p>
@@ -659,6 +754,119 @@
     </w:lvl>
   </w:abstractNum>
   <w:abstractNum w:abstractNumId="3" w15:restartNumberingAfterBreak="0">
+    <w:nsid w:val="53260D2E"/>
+    <w:multiLevelType w:val="hybridMultilevel"/>
+    <w:tmpl w:val="AFAAB308"/>
+    <w:lvl w:ilvl="0" w:tplc="E518517C">
+      <w:start w:val="1"/>
+      <w:numFmt w:val="bullet"/>
+      <w:lvlText w:val="o"/>
+      <w:lvlJc w:val="left"/>
+      <w:pPr>
+        <w:ind w:left="2840" w:hanging="360"/>
+      </w:pPr>
+      <w:rPr>
+        <w:rFonts w:ascii="Courier New" w:hAnsi="Courier New" w:hint="default"/>
+      </w:rPr>
+    </w:lvl>
+    <w:lvl w:ilvl="1" w:tplc="100C0003" w:tentative="1">
+      <w:start w:val="1"/>
+      <w:numFmt w:val="bullet"/>
+      <w:lvlText w:val="o"/>
+      <w:lvlJc w:val="left"/>
+      <w:pPr>
+        <w:ind w:left="3560" w:hanging="360"/>
+      </w:pPr>
+      <w:rPr>
+        <w:rFonts w:ascii="Courier New" w:hAnsi="Courier New" w:cs="Courier New" w:hint="default"/>
+      </w:rPr>
+    </w:lvl>
+    <w:lvl w:ilvl="2" w:tplc="100C0005" w:tentative="1">
+      <w:start w:val="1"/>
+      <w:numFmt w:val="bullet"/>
+      <w:lvlText w:val=""/>
+      <w:lvlJc w:val="left"/>
+      <w:pPr>
+        <w:ind w:left="4280" w:hanging="360"/>
+      </w:pPr>
+      <w:rPr>
+        <w:rFonts w:ascii="Wingdings" w:hAnsi="Wingdings" w:hint="default"/>
+      </w:rPr>
+    </w:lvl>
+    <w:lvl w:ilvl="3" w:tplc="100C0001" w:tentative="1">
+      <w:start w:val="1"/>
+      <w:numFmt w:val="bullet"/>
+      <w:lvlText w:val=""/>
+      <w:lvlJc w:val="left"/>
+      <w:pPr>
+        <w:ind w:left="5000" w:hanging="360"/>
+      </w:pPr>
+      <w:rPr>
+        <w:rFonts w:ascii="Symbol" w:hAnsi="Symbol" w:hint="default"/>
+      </w:rPr>
+    </w:lvl>
+    <w:lvl w:ilvl="4" w:tplc="100C0003" w:tentative="1">
+      <w:start w:val="1"/>
+      <w:numFmt w:val="bullet"/>
+      <w:lvlText w:val="o"/>
+      <w:lvlJc w:val="left"/>
+      <w:pPr>
+        <w:ind w:left="5720" w:hanging="360"/>
+      </w:pPr>
+      <w:rPr>
+        <w:rFonts w:ascii="Courier New" w:hAnsi="Courier New" w:cs="Courier New" w:hint="default"/>
+      </w:rPr>
+    </w:lvl>
+    <w:lvl w:ilvl="5" w:tplc="100C0005" w:tentative="1">
+      <w:start w:val="1"/>
+      <w:numFmt w:val="bullet"/>
+      <w:lvlText w:val=""/>
+      <w:lvlJc w:val="left"/>
+      <w:pPr>
+        <w:ind w:left="6440" w:hanging="360"/>
+      </w:pPr>
+      <w:rPr>
+        <w:rFonts w:ascii="Wingdings" w:hAnsi="Wingdings" w:hint="default"/>
+      </w:rPr>
+    </w:lvl>
+    <w:lvl w:ilvl="6" w:tplc="100C0001" w:tentative="1">
+      <w:start w:val="1"/>
+      <w:numFmt w:val="bullet"/>
+      <w:lvlText w:val=""/>
+      <w:lvlJc w:val="left"/>
+      <w:pPr>
+        <w:ind w:left="7160" w:hanging="360"/>
+      </w:pPr>
+      <w:rPr>
+        <w:rFonts w:ascii="Symbol" w:hAnsi="Symbol" w:hint="default"/>
+      </w:rPr>
+    </w:lvl>
+    <w:lvl w:ilvl="7" w:tplc="100C0003" w:tentative="1">
+      <w:start w:val="1"/>
+      <w:numFmt w:val="bullet"/>
+      <w:lvlText w:val="o"/>
+      <w:lvlJc w:val="left"/>
+      <w:pPr>
+        <w:ind w:left="7880" w:hanging="360"/>
+      </w:pPr>
+      <w:rPr>
+        <w:rFonts w:ascii="Courier New" w:hAnsi="Courier New" w:cs="Courier New" w:hint="default"/>
+      </w:rPr>
+    </w:lvl>
+    <w:lvl w:ilvl="8" w:tplc="100C0005" w:tentative="1">
+      <w:start w:val="1"/>
+      <w:numFmt w:val="bullet"/>
+      <w:lvlText w:val=""/>
+      <w:lvlJc w:val="left"/>
+      <w:pPr>
+        <w:ind w:left="8600" w:hanging="360"/>
+      </w:pPr>
+      <w:rPr>
+        <w:rFonts w:ascii="Wingdings" w:hAnsi="Wingdings" w:hint="default"/>
+      </w:rPr>
+    </w:lvl>
+  </w:abstractNum>
+  <w:abstractNum w:abstractNumId="4" w15:restartNumberingAfterBreak="0">
     <w:nsid w:val="53DB4BE3"/>
     <w:multiLevelType w:val="hybridMultilevel"/>
     <w:tmpl w:val="F1B69A12"/>
@@ -771,7 +979,7 @@
       </w:rPr>
     </w:lvl>
   </w:abstractNum>
-  <w:abstractNum w:abstractNumId="4" w15:restartNumberingAfterBreak="0">
+  <w:abstractNum w:abstractNumId="5" w15:restartNumberingAfterBreak="0">
     <w:nsid w:val="6B043C0B"/>
     <w:multiLevelType w:val="hybridMultilevel"/>
     <w:tmpl w:val="40B26EC2"/>
@@ -884,7 +1092,7 @@
       </w:rPr>
     </w:lvl>
   </w:abstractNum>
-  <w:abstractNum w:abstractNumId="5" w15:restartNumberingAfterBreak="0">
+  <w:abstractNum w:abstractNumId="6" w15:restartNumberingAfterBreak="0">
     <w:nsid w:val="7734497E"/>
     <w:multiLevelType w:val="hybridMultilevel"/>
     <w:tmpl w:val="7A00CCA2"/>
@@ -998,22 +1206,25 @@
     </w:lvl>
   </w:abstractNum>
   <w:num w:numId="1">
-    <w:abstractNumId w:val="4"/>
+    <w:abstractNumId w:val="5"/>
   </w:num>
   <w:num w:numId="2">
     <w:abstractNumId w:val="0"/>
   </w:num>
   <w:num w:numId="3">
-    <w:abstractNumId w:val="5"/>
+    <w:abstractNumId w:val="6"/>
   </w:num>
   <w:num w:numId="4">
     <w:abstractNumId w:val="2"/>
   </w:num>
   <w:num w:numId="5">
-    <w:abstractNumId w:val="3"/>
+    <w:abstractNumId w:val="4"/>
   </w:num>
   <w:num w:numId="6">
     <w:abstractNumId w:val="1"/>
+  </w:num>
+  <w:num w:numId="7">
+    <w:abstractNumId w:val="3"/>
   </w:num>
 </w:numbering>
 </file>

</xml_diff>